<commit_message>
New Image, updated .docx
</commit_message>
<xml_diff>
--- a/FinalPresentation.docx
+++ b/FinalPresentation.docx
@@ -769,8 +769,6 @@
       <w:r>
         <w:t>am.  It was designed to be custo</w:t>
       </w:r>
-      <w:bookmarkStart w:id="0" w:name="_GoBack"/>
-      <w:bookmarkEnd w:id="0"/>
       <w:r>
         <w:t xml:space="preserve">mizable to the core, while retaining a focus on user-friendliness.  </w:t>
       </w:r>
@@ -932,10 +930,7 @@
         <w:t xml:space="preserve"> </w:t>
       </w:r>
       <w:r>
-        <w:t>Green indicates that the folder or file is something new that has been added, and yellow indicates that a change has been made to this file</w:t>
-      </w:r>
-      <w:r>
-        <w:t>.  Not only that, but if you are working on files, and then you pull or merge changes from your repository, Atom will automatically update your working folder and files.</w:t>
+        <w:t>Green indicates that the folder or file is something new that has been added, and yellow indicates that a change has been made to this file.  Not only that, but if you are working on files, and then you pull or merge changes from your repository, Atom will automatically update your working folder and files.</w:t>
       </w:r>
     </w:p>
     <w:p>
@@ -1300,10 +1295,7 @@
         <w:t xml:space="preserve"> </w:t>
       </w:r>
       <w:r>
-        <w:t>(</w:t>
-      </w:r>
-      <w:r>
-        <w:t>/</w:t>
+        <w:t>(/</w:t>
       </w:r>
       <w:r>
         <w:rPr>
@@ -1529,9 +1521,59 @@
       <w:pPr>
         <w:jc w:val="both"/>
       </w:pPr>
-      <w:r>
-        <w:t>COMING SOON</w:t>
-      </w:r>
+    </w:p>
+    <w:p>
+      <w:pPr>
+        <w:jc w:val="both"/>
+      </w:pPr>
+      <w:r>
+        <w:lastRenderedPageBreak/>
+        <w:t>Git Control allows you to use some of the more commonly used git commands directly from Atom while working on a repository.</w:t>
+      </w:r>
+      <w:r>
+        <w:t xml:space="preserve"> </w:t>
+      </w:r>
+      <w:r>
+        <w:t>You can create, switch or checkout any branch.  You can push either the entire working folder, or just a selection.  You can pull from Atom.  You can reset any file to its previous state with checkout.  All of your commands will be logged and visible.</w:t>
+      </w:r>
+    </w:p>
+    <w:p>
+      <w:pPr>
+        <w:jc w:val="both"/>
+        <w:rPr>
+          <w:b/>
+          <w:bCs/>
+          <w:sz w:val="24"/>
+          <w:szCs w:val="24"/>
+        </w:rPr>
+      </w:pPr>
+      <w:bookmarkStart w:id="0" w:name="_GoBack"/>
+    </w:p>
+    <w:p>
+      <w:pPr>
+        <w:jc w:val="both"/>
+        <w:rPr>
+          <w:b/>
+          <w:bCs/>
+          <w:sz w:val="24"/>
+          <w:szCs w:val="24"/>
+        </w:rPr>
+      </w:pPr>
+      <w:r>
+        <w:rPr>
+          <w:b/>
+          <w:bCs/>
+          <w:sz w:val="24"/>
+          <w:szCs w:val="24"/>
+        </w:rPr>
+        <w:t>Pigment</w:t>
+      </w:r>
+    </w:p>
+    <w:bookmarkEnd w:id="0"/>
+    <w:p>
+      <w:pPr>
+        <w:jc w:val="both"/>
+      </w:pPr>
     </w:p>
     <w:p>
       <w:pPr>
@@ -1568,7 +1610,13 @@
         <w:jc w:val="both"/>
       </w:pPr>
       <w:r>
-        <w:t>The most challenging aspect of Atom is discovering some of the finer workings of using Atom with GitHub: GIT-CONTROL</w:t>
+        <w:t>The most challenging aspect of Atom is discovering some of the finer workings of using Atom with GitHub</w:t>
+      </w:r>
+      <w:r>
+        <w:t>.  Git Control required us to create a SSH key for our personal laptops, as opposed to one from a Git Hub client</w:t>
+      </w:r>
+      <w:r>
+        <w:t>.</w:t>
       </w:r>
     </w:p>
     <w:p>
@@ -1600,6 +1648,166 @@
       <w:pPr>
         <w:jc w:val="both"/>
       </w:pPr>
+    </w:p>
+    <w:p>
+      <w:pPr>
+        <w:jc w:val="both"/>
+        <w:rPr>
+          <w:b/>
+          <w:bCs/>
+          <w:sz w:val="28"/>
+          <w:szCs w:val="28"/>
+        </w:rPr>
+      </w:pPr>
+      <w:r>
+        <w:rPr>
+          <w:b/>
+          <w:bCs/>
+          <w:sz w:val="28"/>
+          <w:szCs w:val="28"/>
+        </w:rPr>
+        <w:t>References:</w:t>
+      </w:r>
+    </w:p>
+    <w:p>
+      <w:pPr>
+        <w:jc w:val="both"/>
+      </w:pPr>
+    </w:p>
+    <w:p>
+      <w:pPr>
+        <w:jc w:val="both"/>
+      </w:pPr>
+      <w:r>
+        <w:t xml:space="preserve"> Atom Homepage:</w:t>
+      </w:r>
+    </w:p>
+    <w:p>
+      <w:pPr>
+        <w:jc w:val="both"/>
+      </w:pPr>
+      <w:hyperlink r:id="rId8" w:history="1">
+        <w:r>
+          <w:rPr>
+            <w:rStyle w:val="Hyperlink"/>
+          </w:rPr>
+          <w:t>https://atom.io/</w:t>
+        </w:r>
+      </w:hyperlink>
+      <w:r>
+        <w:t xml:space="preserve"> </w:t>
+      </w:r>
+    </w:p>
+    <w:p>
+      <w:pPr>
+        <w:jc w:val="both"/>
+      </w:pPr>
+    </w:p>
+    <w:p>
+      <w:pPr>
+        <w:jc w:val="both"/>
+      </w:pPr>
+      <w:r>
+        <w:t>Article Promoting Atom:</w:t>
+      </w:r>
+    </w:p>
+    <w:p>
+      <w:pPr>
+        <w:jc w:val="both"/>
+      </w:pPr>
+      <w:hyperlink r:id="rId9" w:history="1">
+        <w:r>
+          <w:rPr>
+            <w:rStyle w:val="Hyperlink"/>
+          </w:rPr>
+          <w:t>http://www.hongkiat.com/blog/atom-code-editor/</w:t>
+        </w:r>
+      </w:hyperlink>
+      <w:r>
+        <w:t xml:space="preserve"> </w:t>
+      </w:r>
+    </w:p>
+    <w:p>
+      <w:pPr>
+        <w:jc w:val="both"/>
+      </w:pPr>
+    </w:p>
+    <w:p>
+      <w:pPr>
+        <w:jc w:val="both"/>
+      </w:pPr>
+      <w:r>
+        <w:t>Various Atom Packages on git-hub:</w:t>
+      </w:r>
+    </w:p>
+    <w:p>
+      <w:pPr>
+        <w:jc w:val="both"/>
+      </w:pPr>
+      <w:r>
+        <w:t xml:space="preserve">Sublime Vertical Select </w:t>
+      </w:r>
+      <w:hyperlink r:id="rId10" w:history="1">
+        <w:r>
+          <w:rPr>
+            <w:rStyle w:val="Hyperlink"/>
+          </w:rPr>
+          <w:t>https://atom.io/packages/Sublime-Style-Column-Selection</w:t>
+        </w:r>
+      </w:hyperlink>
+      <w:r>
+        <w:t xml:space="preserve"> </w:t>
+      </w:r>
+    </w:p>
+    <w:p>
+      <w:pPr>
+        <w:jc w:val="both"/>
+      </w:pPr>
+      <w:r>
+        <w:t xml:space="preserve">Mini-map </w:t>
+      </w:r>
+      <w:hyperlink r:id="rId11" w:history="1">
+        <w:r>
+          <w:rPr>
+            <w:rStyle w:val="Hyperlink"/>
+          </w:rPr>
+          <w:t>https://atom.io/packages/git-control</w:t>
+        </w:r>
+      </w:hyperlink>
+      <w:r>
+        <w:t xml:space="preserve"> </w:t>
+      </w:r>
+    </w:p>
+    <w:p>
+      <w:pPr>
+        <w:jc w:val="both"/>
+      </w:pPr>
+      <w:r>
+        <w:t xml:space="preserve">Git-Control </w:t>
+      </w:r>
+      <w:hyperlink r:id="rId12" w:history="1">
+        <w:r>
+          <w:rPr>
+            <w:rStyle w:val="Hyperlink"/>
+          </w:rPr>
+          <w:t>https://atom.</w:t>
+        </w:r>
+        <w:r>
+          <w:rPr>
+            <w:rStyle w:val="Hyperlink"/>
+          </w:rPr>
+          <w:t>i</w:t>
+        </w:r>
+        <w:r>
+          <w:rPr>
+            <w:rStyle w:val="Hyperlink"/>
+          </w:rPr>
+          <w:t>o/packages/git-control</w:t>
+        </w:r>
+      </w:hyperlink>
+      <w:r>
+        <w:t xml:space="preserve"> </w:t>
+      </w:r>
     </w:p>
     <w:p>
       <w:pPr>
@@ -2165,6 +2373,18 @@
       <w:u w:val="single"/>
     </w:rPr>
   </w:style>
+  <w:style w:type="character" w:styleId="FollowedHyperlink">
+    <w:name w:val="FollowedHyperlink"/>
+    <w:basedOn w:val="DefaultParagraphFont"/>
+    <w:uiPriority w:val="99"/>
+    <w:semiHidden/>
+    <w:unhideWhenUsed/>
+    <w:rsid w:val="00126524"/>
+    <w:rPr>
+      <w:color w:val="954F72" w:themeColor="followedHyperlink"/>
+      <w:u w:val="single"/>
+    </w:rPr>
+  </w:style>
 </w:styles>
 </file>
 

</xml_diff>

<commit_message>
Update index2 with info on color coding
</commit_message>
<xml_diff>
--- a/FinalPresentation.docx
+++ b/FinalPresentation.docx
@@ -821,6 +821,19 @@
         <w:jc w:val="both"/>
       </w:pPr>
       <w:r>
+        <w:t>You can also build your own packages.  If you want to add a new feature, build one yourself!  It will look good in your portfolio.</w:t>
+      </w:r>
+    </w:p>
+    <w:p>
+      <w:pPr>
+        <w:jc w:val="both"/>
+      </w:pPr>
+    </w:p>
+    <w:p>
+      <w:pPr>
+        <w:jc w:val="both"/>
+      </w:pPr>
+      <w:r>
         <w:t>Atom also has some interesting features that link it to GitHub. When working from a repository, the files in your working project folder will color code in conjunction with the differences to the rep</w:t>
       </w:r>
       <w:r>
@@ -829,6 +842,16 @@
       <w:r>
         <w:t>.  There is also a package that allows you to push and pull changes directly from your repository, from Atom.</w:t>
       </w:r>
+    </w:p>
+    <w:p>
+      <w:pPr>
+        <w:jc w:val="both"/>
+      </w:pPr>
+    </w:p>
+    <w:p>
+      <w:pPr>
+        <w:jc w:val="both"/>
+      </w:pPr>
     </w:p>
     <w:p>
       <w:pPr>
@@ -1018,7 +1041,6 @@
         <w:jc w:val="both"/>
       </w:pPr>
       <w:r>
-        <w:lastRenderedPageBreak/>
         <w:t>'.</w:t>
       </w:r>
       <w:proofErr w:type="spellStart"/>
@@ -1295,7 +1317,7 @@
         <w:t xml:space="preserve"> </w:t>
       </w:r>
       <w:r>
-        <w:t>(/</w:t>
+        <w:t>(</w:t>
       </w:r>
       <w:r>
         <w:rPr>
@@ -1477,6 +1499,36 @@
           <w:b/>
           <w:bCs/>
         </w:rPr>
+        <w:t>HTML Live Preview</w:t>
+      </w:r>
+    </w:p>
+    <w:p>
+      <w:pPr>
+        <w:jc w:val="both"/>
+      </w:pPr>
+    </w:p>
+    <w:p>
+      <w:pPr>
+        <w:jc w:val="both"/>
+      </w:pPr>
+      <w:r>
+        <w:lastRenderedPageBreak/>
+        <w:t>HTML Live Preview allows you to view the changes you are making to your website as you type them in.  Similar to the live preview function in Brackets.</w:t>
+      </w:r>
+    </w:p>
+    <w:p>
+      <w:pPr>
+        <w:jc w:val="both"/>
+        <w:rPr>
+          <w:b/>
+          <w:bCs/>
+        </w:rPr>
+      </w:pPr>
+      <w:r>
+        <w:rPr>
+          <w:b/>
+          <w:bCs/>
+        </w:rPr>
         <w:t>Sublime Vertical Select</w:t>
       </w:r>
     </w:p>
@@ -1527,14 +1579,10 @@
         <w:jc w:val="both"/>
       </w:pPr>
       <w:r>
-        <w:lastRenderedPageBreak/>
         <w:t>Git Control allows you to use some of the more commonly used git commands directly from Atom while working on a repository.</w:t>
       </w:r>
       <w:r>
-        <w:t xml:space="preserve"> </w:t>
-      </w:r>
-      <w:r>
-        <w:t>You can create, switch or checkout any branch.  You can push either the entire working folder, or just a selection.  You can pull from Atom.  You can reset any file to its previous state with checkout.  All of your commands will be logged and visible.</w:t>
+        <w:t xml:space="preserve"> You can create, switch or checkout any branch.  You can push either the entire working folder, or just a selection.  You can pull from Atom.  You can reset any file to its previous state with checkout.  All of your commands will be logged and visible.</w:t>
       </w:r>
     </w:p>
     <w:p>
@@ -1547,7 +1595,6 @@
           <w:szCs w:val="24"/>
         </w:rPr>
       </w:pPr>
-      <w:bookmarkStart w:id="0" w:name="_GoBack"/>
     </w:p>
     <w:p>
       <w:pPr>
@@ -1568,12 +1615,37 @@
         </w:rPr>
         <w:t>Pigment</w:t>
       </w:r>
-    </w:p>
-    <w:bookmarkEnd w:id="0"/>
-    <w:p>
-      <w:pPr>
-        <w:jc w:val="both"/>
-      </w:pPr>
+      <w:r>
+        <w:rPr>
+          <w:b/>
+          <w:bCs/>
+          <w:sz w:val="24"/>
+          <w:szCs w:val="24"/>
+        </w:rPr>
+        <w:t>s</w:t>
+      </w:r>
+    </w:p>
+    <w:p>
+      <w:pPr>
+        <w:jc w:val="both"/>
+        <w:rPr>
+          <w:b/>
+          <w:bCs/>
+          <w:sz w:val="24"/>
+          <w:szCs w:val="24"/>
+        </w:rPr>
+      </w:pPr>
+    </w:p>
+    <w:p>
+      <w:pPr>
+        <w:jc w:val="both"/>
+      </w:pPr>
+      <w:r>
+        <w:t xml:space="preserve">Pigments will scan your source files for colors, and then create a palate to display these colors.  </w:t>
+      </w:r>
+      <w:r>
+        <w:t>It updates the colors as you make changes.  Pigments is highly useful for design purposes.</w:t>
+      </w:r>
     </w:p>
     <w:p>
       <w:pPr>
@@ -1643,6 +1715,27 @@
         </w:rPr>
         <w:t>Conclusion</w:t>
       </w:r>
+    </w:p>
+    <w:p>
+      <w:pPr>
+        <w:jc w:val="both"/>
+        <w:rPr>
+          <w:b/>
+          <w:bCs/>
+          <w:sz w:val="28"/>
+          <w:szCs w:val="28"/>
+        </w:rPr>
+      </w:pPr>
+    </w:p>
+    <w:p>
+      <w:pPr>
+        <w:jc w:val="both"/>
+      </w:pPr>
+      <w:r>
+        <w:t>Atom is an easy to use, customizable and constantly evolving text editor.  It has been built and expanded upon by its users, and allows contributors to add their favorite parts of other editors to Atom.</w:t>
+      </w:r>
+      <w:bookmarkStart w:id="0" w:name="_GoBack"/>
+      <w:bookmarkEnd w:id="0"/>
     </w:p>
     <w:p>
       <w:pPr>
@@ -1790,29 +1883,50 @@
           <w:rPr>
             <w:rStyle w:val="Hyperlink"/>
           </w:rPr>
-          <w:t>https://atom.</w:t>
+          <w:t>https://atom.io/packages/git-control</w:t>
         </w:r>
+      </w:hyperlink>
+      <w:r>
+        <w:t xml:space="preserve"> </w:t>
+      </w:r>
+    </w:p>
+    <w:p>
+      <w:pPr>
+        <w:jc w:val="both"/>
+      </w:pPr>
+      <w:r>
+        <w:t xml:space="preserve">Pigments </w:t>
+      </w:r>
+      <w:hyperlink r:id="rId13" w:history="1">
         <w:r>
           <w:rPr>
             <w:rStyle w:val="Hyperlink"/>
           </w:rPr>
-          <w:t>i</w:t>
+          <w:t>https://github.com/abe33/atom-pigments</w:t>
         </w:r>
+      </w:hyperlink>
+      <w:r>
+        <w:t xml:space="preserve"> </w:t>
+      </w:r>
+    </w:p>
+    <w:p>
+      <w:pPr>
+        <w:jc w:val="both"/>
+      </w:pPr>
+      <w:r>
+        <w:t xml:space="preserve">Html Live preview </w:t>
+      </w:r>
+      <w:hyperlink r:id="rId14" w:history="1">
         <w:r>
           <w:rPr>
             <w:rStyle w:val="Hyperlink"/>
           </w:rPr>
-          <w:t>o/packages/git-control</w:t>
+          <w:t>https://atom.io/packages/atom-html-preview</w:t>
         </w:r>
       </w:hyperlink>
       <w:r>
         <w:t xml:space="preserve"> </w:t>
       </w:r>
-    </w:p>
-    <w:p>
-      <w:pPr>
-        <w:jc w:val="both"/>
-      </w:pPr>
     </w:p>
     <w:sectPr>
       <w:pgSz w:w="12240" w:h="15840"/>

</xml_diff>

<commit_message>
Semi-final Word document update
</commit_message>
<xml_diff>
--- a/FinalPresentation.docx
+++ b/FinalPresentation.docx
@@ -188,7 +188,21 @@
           <w:sz w:val="44"/>
           <w:szCs w:val="44"/>
         </w:rPr>
-        <w:t xml:space="preserve"> Atom Text Editor</w:t>
+        <w:t xml:space="preserve"> Atom </w:t>
+      </w:r>
+      <w:r>
+        <w:rPr>
+          <w:sz w:val="44"/>
+          <w:szCs w:val="44"/>
+        </w:rPr>
+        <w:t>Code</w:t>
+      </w:r>
+      <w:r>
+        <w:rPr>
+          <w:sz w:val="44"/>
+          <w:szCs w:val="44"/>
+        </w:rPr>
+        <w:t xml:space="preserve"> Editor</w:t>
       </w:r>
     </w:p>
     <w:p>
@@ -716,7 +730,25 @@
           <w:szCs w:val="32"/>
         </w:rPr>
         <w:lastRenderedPageBreak/>
-        <w:t>COMP 1111 Final Presentation: Atom Text Editor</w:t>
+        <w:t xml:space="preserve">COMP 1111 Final Presentation: Atom </w:t>
+      </w:r>
+      <w:r>
+        <w:rPr>
+          <w:b/>
+          <w:bCs/>
+          <w:sz w:val="32"/>
+          <w:szCs w:val="32"/>
+        </w:rPr>
+        <w:t>Code</w:t>
+      </w:r>
+      <w:r>
+        <w:rPr>
+          <w:b/>
+          <w:bCs/>
+          <w:sz w:val="32"/>
+          <w:szCs w:val="32"/>
+        </w:rPr>
+        <w:t xml:space="preserve"> Editor</w:t>
       </w:r>
     </w:p>
     <w:p>
@@ -764,7 +796,19 @@
     <w:p/>
     <w:p>
       <w:r>
-        <w:t>Atom text editor is a completely free, open source text editor developed by the GitHub te</w:t>
+        <w:t xml:space="preserve">Atom </w:t>
+      </w:r>
+      <w:r>
+        <w:t>Code E</w:t>
+      </w:r>
+      <w:r>
+        <w:t xml:space="preserve">ditor is a completely free, open source </w:t>
+      </w:r>
+      <w:r>
+        <w:t>code</w:t>
+      </w:r>
+      <w:r>
+        <w:t xml:space="preserve"> editor developed by the GitHub te</w:t>
       </w:r>
       <w:r>
         <w:t>am.  It was designed to be custo</w:t>
@@ -847,11 +891,8 @@
       <w:pPr>
         <w:jc w:val="both"/>
       </w:pPr>
-    </w:p>
-    <w:p>
-      <w:pPr>
-        <w:jc w:val="both"/>
-      </w:pPr>
+      <w:bookmarkStart w:id="0" w:name="_GoBack"/>
+      <w:bookmarkEnd w:id="0"/>
     </w:p>
     <w:p>
       <w:pPr>
@@ -1000,6 +1041,7 @@
         <w:jc w:val="both"/>
       </w:pPr>
       <w:r>
+        <w:lastRenderedPageBreak/>
         <w:t xml:space="preserve">First go to </w:t>
       </w:r>
       <w:r>
@@ -1512,7 +1554,6 @@
         <w:jc w:val="both"/>
       </w:pPr>
       <w:r>
-        <w:lastRenderedPageBreak/>
         <w:t>HTML Live Preview allows you to view the changes you are making to your website as you type them in.  Similar to the live preview function in Brackets.</w:t>
       </w:r>
     </w:p>
@@ -1524,6 +1565,15 @@
           <w:bCs/>
         </w:rPr>
       </w:pPr>
+    </w:p>
+    <w:p>
+      <w:pPr>
+        <w:jc w:val="both"/>
+        <w:rPr>
+          <w:b/>
+          <w:bCs/>
+        </w:rPr>
+      </w:pPr>
       <w:r>
         <w:rPr>
           <w:b/>
@@ -1542,7 +1592,13 @@
         <w:jc w:val="both"/>
       </w:pPr>
       <w:r>
-        <w:t>Taking a page from the Sublime text editor, a user that created a vertical column select.  Holding down Alt, and dragging your cursor down the page, will allow you to select columns of the page</w:t>
+        <w:t xml:space="preserve">Taking a page from the Sublime </w:t>
+      </w:r>
+      <w:r>
+        <w:t>code</w:t>
+      </w:r>
+      <w:r>
+        <w:t xml:space="preserve"> editor, a user that created a vertical column select.  Holding down Alt, and dragging your cursor down the page, will allow you to select columns of the page</w:t>
       </w:r>
       <w:r>
         <w:t>.  This allows you to easily modify indentation in your code.</w:t>
@@ -1732,10 +1788,17 @@
         <w:jc w:val="both"/>
       </w:pPr>
       <w:r>
-        <w:t>Atom is an easy to use, customizable and constantly evolving text editor.  It has been built and expanded upon by its users, and allows contributors to add their favorite parts of other editors to Atom.</w:t>
-      </w:r>
-      <w:bookmarkStart w:id="0" w:name="_GoBack"/>
-      <w:bookmarkEnd w:id="0"/>
+        <w:t xml:space="preserve">Atom is an easy to use, customizable and constantly evolving </w:t>
+      </w:r>
+      <w:r>
+        <w:t>code</w:t>
+      </w:r>
+      <w:r>
+        <w:t xml:space="preserve"> editor.  It has been built and expanded upon by its users, and allows contributors to add their favorite parts of other editors to Atom.</w:t>
+      </w:r>
+      <w:r>
+        <w:t xml:space="preserve">  The GitHub integration makes Atom ideal for developers working with teams or versioning.</w:t>
+      </w:r>
     </w:p>
     <w:p>
       <w:pPr>

</xml_diff>

<commit_message>
Added bootstrap and a little bit of content
</commit_message>
<xml_diff>
--- a/FinalPresentation.docx
+++ b/FinalPresentation.docx
@@ -581,13 +581,8 @@
               <w:framePr w:w="9691" w:h="1440" w:wrap="notBeside" w:vAnchor="page" w:hAnchor="page" w:x="1351" w:y="1951"/>
             </w:pPr>
             <w:r>
-              <w:t xml:space="preserve">Syd </w:t>
+              <w:t>Syd Sisco</w:t>
             </w:r>
-            <w:proofErr w:type="spellStart"/>
-            <w:r>
-              <w:t>Sisco</w:t>
-            </w:r>
-            <w:proofErr w:type="spellEnd"/>
           </w:p>
         </w:tc>
         <w:tc>
@@ -1020,137 +1015,49 @@
         <w:jc w:val="both"/>
       </w:pPr>
       <w:r>
-        <w:t xml:space="preserve">Your </w:t>
-      </w:r>
-      <w:proofErr w:type="spellStart"/>
-      <w:r>
-        <w:t>snippets.cson</w:t>
-      </w:r>
-      <w:proofErr w:type="spellEnd"/>
-      <w:r>
-        <w:t xml:space="preserve"> file will open.</w:t>
-      </w:r>
-    </w:p>
-    <w:p>
-      <w:pPr>
-        <w:jc w:val="both"/>
-      </w:pPr>
-    </w:p>
-    <w:p>
-      <w:pPr>
-        <w:jc w:val="both"/>
-      </w:pPr>
-      <w:r>
-        <w:t>'.</w:t>
-      </w:r>
-      <w:proofErr w:type="spellStart"/>
-      <w:r>
-        <w:t>text.html.basic</w:t>
-      </w:r>
-      <w:proofErr w:type="spellEnd"/>
-      <w:r>
-        <w:t>':</w:t>
-      </w:r>
-    </w:p>
-    <w:p>
-      <w:pPr>
-        <w:jc w:val="both"/>
-      </w:pPr>
-    </w:p>
-    <w:p>
-      <w:pPr>
-        <w:jc w:val="both"/>
-      </w:pPr>
-      <w:r>
-        <w:t xml:space="preserve">  '</w:t>
-      </w:r>
-      <w:proofErr w:type="gramStart"/>
-      <w:r>
-        <w:t>insert</w:t>
-      </w:r>
-      <w:proofErr w:type="gramEnd"/>
-      <w:r>
-        <w:t xml:space="preserve"> external </w:t>
-      </w:r>
-      <w:proofErr w:type="spellStart"/>
-      <w:r>
-        <w:t>css</w:t>
-      </w:r>
-      <w:proofErr w:type="spellEnd"/>
-      <w:r>
-        <w:t xml:space="preserve"> link':</w:t>
-      </w:r>
-    </w:p>
-    <w:p>
-      <w:pPr>
-        <w:jc w:val="both"/>
-      </w:pPr>
-      <w:r>
-        <w:t xml:space="preserve">    '</w:t>
-      </w:r>
-      <w:proofErr w:type="gramStart"/>
-      <w:r>
-        <w:t>prefix</w:t>
-      </w:r>
-      <w:proofErr w:type="gramEnd"/>
-      <w:r>
-        <w:t>': '</w:t>
-      </w:r>
-      <w:proofErr w:type="spellStart"/>
-      <w:r>
-        <w:t>css</w:t>
-      </w:r>
-      <w:proofErr w:type="spellEnd"/>
-      <w:r>
-        <w:t>'</w:t>
-      </w:r>
-    </w:p>
-    <w:p>
-      <w:pPr>
-        <w:jc w:val="both"/>
-      </w:pPr>
-      <w:r>
-        <w:t xml:space="preserve">    '</w:t>
-      </w:r>
-      <w:proofErr w:type="gramStart"/>
-      <w:r>
-        <w:t>body</w:t>
-      </w:r>
-      <w:proofErr w:type="gramEnd"/>
-      <w:r>
-        <w:t xml:space="preserve">': '&lt;link </w:t>
-      </w:r>
-      <w:proofErr w:type="spellStart"/>
-      <w:r>
-        <w:t>rel</w:t>
-      </w:r>
-      <w:proofErr w:type="spellEnd"/>
-      <w:r>
-        <w:t>="stylesheet" type="text/</w:t>
-      </w:r>
-      <w:proofErr w:type="spellStart"/>
-      <w:r>
-        <w:t>css</w:t>
-      </w:r>
-      <w:proofErr w:type="spellEnd"/>
-      <w:r>
-        <w:t xml:space="preserve">" </w:t>
-      </w:r>
-      <w:proofErr w:type="spellStart"/>
-      <w:r>
-        <w:t>href</w:t>
-      </w:r>
-      <w:proofErr w:type="spellEnd"/>
-      <w:r>
-        <w:t>="${3:style/${2:style}.</w:t>
-      </w:r>
-      <w:proofErr w:type="spellStart"/>
-      <w:r>
-        <w:t>css</w:t>
-      </w:r>
-      <w:proofErr w:type="spellEnd"/>
-      <w:r>
-        <w:t>}" /&gt;$1'</w:t>
+        <w:t>Your snippets.cson file will open.</w:t>
+      </w:r>
+    </w:p>
+    <w:p>
+      <w:pPr>
+        <w:jc w:val="both"/>
+      </w:pPr>
+    </w:p>
+    <w:p>
+      <w:pPr>
+        <w:jc w:val="both"/>
+      </w:pPr>
+      <w:r>
+        <w:t>'.text.html.basic':</w:t>
+      </w:r>
+    </w:p>
+    <w:p>
+      <w:pPr>
+        <w:jc w:val="both"/>
+      </w:pPr>
+    </w:p>
+    <w:p>
+      <w:pPr>
+        <w:jc w:val="both"/>
+      </w:pPr>
+      <w:r>
+        <w:t xml:space="preserve">  'insert external css link':</w:t>
+      </w:r>
+    </w:p>
+    <w:p>
+      <w:pPr>
+        <w:jc w:val="both"/>
+      </w:pPr>
+      <w:r>
+        <w:t xml:space="preserve">    'prefix': 'css'</w:t>
+      </w:r>
+    </w:p>
+    <w:p>
+      <w:pPr>
+        <w:jc w:val="both"/>
+      </w:pPr>
+      <w:r>
+        <w:t xml:space="preserve">    'body': '&lt;link rel="stylesheet" type="text/css" href="${3:style/${2:style}.css}" /&gt;$1'</w:t>
       </w:r>
     </w:p>
     <w:p>
@@ -1170,23 +1077,7 @@
           <w:i/>
           <w:iCs/>
         </w:rPr>
-        <w:t>'.</w:t>
-      </w:r>
-      <w:proofErr w:type="spellStart"/>
-      <w:r>
-        <w:rPr>
-          <w:i/>
-          <w:iCs/>
-        </w:rPr>
-        <w:t>text.html.basic</w:t>
-      </w:r>
-      <w:proofErr w:type="spellEnd"/>
-      <w:r>
-        <w:rPr>
-          <w:i/>
-          <w:iCs/>
-        </w:rPr>
-        <w:t>':</w:t>
+        <w:t>'.text.html.basic':</w:t>
       </w:r>
     </w:p>
     <w:p>
@@ -1230,117 +1121,85 @@
           <w:i/>
           <w:iCs/>
         </w:rPr>
-        <w:t xml:space="preserve">  'insert external </w:t>
-      </w:r>
-      <w:proofErr w:type="spellStart"/>
+        <w:t xml:space="preserve">  'insert external css link':</w:t>
+      </w:r>
+    </w:p>
+    <w:p>
+      <w:pPr>
+        <w:jc w:val="both"/>
+      </w:pPr>
+    </w:p>
+    <w:p>
+      <w:pPr>
+        <w:jc w:val="both"/>
+      </w:pPr>
+      <w:r>
+        <w:t xml:space="preserve">The </w:t>
+      </w:r>
       <w:r>
         <w:rPr>
           <w:i/>
           <w:iCs/>
         </w:rPr>
-        <w:t>css</w:t>
-      </w:r>
-      <w:proofErr w:type="spellEnd"/>
+        <w:t>‘prefix’:</w:t>
+      </w:r>
+      <w:r>
+        <w:t xml:space="preserve"> is what you type out to auto-generate your code. </w:t>
+      </w:r>
+    </w:p>
+    <w:p>
+      <w:pPr>
+        <w:jc w:val="both"/>
+      </w:pPr>
+    </w:p>
+    <w:p>
+      <w:pPr>
+        <w:jc w:val="both"/>
+      </w:pPr>
+      <w:r>
+        <w:t xml:space="preserve">The </w:t>
+      </w:r>
       <w:r>
         <w:rPr>
           <w:i/>
           <w:iCs/>
         </w:rPr>
-        <w:t xml:space="preserve"> link':</w:t>
-      </w:r>
-    </w:p>
-    <w:p>
-      <w:pPr>
-        <w:jc w:val="both"/>
-      </w:pPr>
-    </w:p>
-    <w:p>
-      <w:pPr>
-        <w:jc w:val="both"/>
-      </w:pPr>
-      <w:r>
-        <w:t xml:space="preserve">The </w:t>
+        <w:t>‘body’:</w:t>
+      </w:r>
+      <w:r>
+        <w:t xml:space="preserve"> is the</w:t>
+      </w:r>
+      <w:r>
+        <w:t xml:space="preserve"> auto-generated</w:t>
+      </w:r>
+      <w:r>
+        <w:t xml:space="preserve"> content</w:t>
+      </w:r>
+      <w:r>
+        <w:t xml:space="preserve">.  This example also demonstrates the tab function of snippets.  The dollar sign you see in the body, along with the curly braces, show where your cursor will end up after the snippet auto-completes.  In this example, your cursor will end up at the end of the snippet, at the </w:t>
       </w:r>
       <w:r>
         <w:rPr>
           <w:i/>
           <w:iCs/>
         </w:rPr>
-        <w:t>‘prefix’:</w:t>
-      </w:r>
-      <w:r>
-        <w:t xml:space="preserve"> is what you type out to auto-generate your code. </w:t>
-      </w:r>
-    </w:p>
-    <w:p>
-      <w:pPr>
-        <w:jc w:val="both"/>
-      </w:pPr>
-    </w:p>
-    <w:p>
-      <w:pPr>
-        <w:jc w:val="both"/>
-      </w:pPr>
-      <w:r>
-        <w:t xml:space="preserve">The </w:t>
+        <w:t>$1</w:t>
+      </w:r>
+      <w:r>
+        <w:t>.  This is convenient is you are consistently naming your styling sheets style.css, and placing them in a folder called style.  If however you have a CSS file that isn’t name style, hit tab once again.  The cursor will go to the second dollar sign</w:t>
+      </w:r>
+      <w:r>
+        <w:t xml:space="preserve"> </w:t>
+      </w:r>
+      <w:r>
+        <w:t>(</w:t>
       </w:r>
       <w:r>
         <w:rPr>
           <w:i/>
           <w:iCs/>
         </w:rPr>
-        <w:t>‘body’:</w:t>
-      </w:r>
-      <w:r>
-        <w:t xml:space="preserve"> is the</w:t>
-      </w:r>
-      <w:r>
-        <w:t xml:space="preserve"> auto-generated</w:t>
-      </w:r>
-      <w:r>
-        <w:t xml:space="preserve"> content</w:t>
-      </w:r>
-      <w:r>
-        <w:t xml:space="preserve">.  This example also demonstrates the tab function of snippets.  The dollar sign you see in the body, along with the curly braces, show where your cursor will end up after the snippet auto-completes.  In this example, your cursor will end up at the end of the snippet, at the </w:t>
-      </w:r>
-      <w:r>
-        <w:rPr>
-          <w:i/>
-          <w:iCs/>
-        </w:rPr>
-        <w:t>$1</w:t>
-      </w:r>
-      <w:r>
-        <w:t>.  This is convenient is you are consistently naming your styling sheets style.css, and placing them in a folder called style.  If however you have a CSS file that isn’t name style, hit tab once again.  The cursor will go to the second dollar sign</w:t>
-      </w:r>
-      <w:r>
-        <w:t xml:space="preserve"> </w:t>
-      </w:r>
-      <w:r>
-        <w:t>(</w:t>
-      </w:r>
-      <w:r>
-        <w:rPr>
-          <w:i/>
-          <w:iCs/>
-        </w:rPr>
-        <w:t>${2</w:t>
-      </w:r>
-      <w:proofErr w:type="gramStart"/>
-      <w:r>
-        <w:rPr>
-          <w:i/>
-          <w:iCs/>
-        </w:rPr>
-        <w:t>:style</w:t>
-      </w:r>
-      <w:proofErr w:type="gramEnd"/>
-      <w:r>
-        <w:rPr>
-          <w:i/>
-          <w:iCs/>
-        </w:rPr>
-        <w:t>}.</w:t>
+        <w:t>${2:style}.</w:t>
       </w:r>
       <w:r>
         <w:t xml:space="preserve">).  The dollar sign, followed by the braces, will </w:t>
@@ -1644,7 +1503,15 @@
         <w:t xml:space="preserve">Pigments will scan your source files for colors, and then create a palate to display these colors.  </w:t>
       </w:r>
       <w:r>
-        <w:t>It updates the colors as you make changes.  Pigments is highly useful for design purposes.</w:t>
+        <w:t>It updates the colors as you make changes.</w:t>
+      </w:r>
+      <w:r>
+        <w:t xml:space="preserve"> As usual there are many customizations you can add for your personal preference.</w:t>
+      </w:r>
+      <w:bookmarkStart w:id="0" w:name="_GoBack"/>
+      <w:bookmarkEnd w:id="0"/>
+      <w:r>
+        <w:t xml:space="preserve">  Pigments is highly useful for design purposes.</w:t>
       </w:r>
     </w:p>
     <w:p>
@@ -1734,8 +1601,6 @@
       <w:r>
         <w:t>Atom is an easy to use, customizable and constantly evolving text editor.  It has been built and expanded upon by its users, and allows contributors to add their favorite parts of other editors to Atom.</w:t>
       </w:r>
-      <w:bookmarkStart w:id="0" w:name="_GoBack"/>
-      <w:bookmarkEnd w:id="0"/>
     </w:p>
     <w:p>
       <w:pPr>

</xml_diff>